<commit_message>
Updated Semester 6 Content
</commit_message>
<xml_diff>
--- a/AI-Sem6/SEPM/SEPM Experiments/Exp4_Jenkins.docx
+++ b/AI-Sem6/SEPM/SEPM Experiments/Exp4_Jenkins.docx
@@ -1012,12 +1012,12 @@
           <wp:inline distB="114300" distT="114300" distL="114300" distR="114300">
             <wp:extent cx="9625013" cy="3392918"/>
             <wp:effectExtent b="0" l="0" r="0" t="0"/>
-            <wp:docPr id="6" name="image7.png"/>
+            <wp:docPr id="6" name="image8.png"/>
             <a:graphic>
               <a:graphicData uri="http://schemas.openxmlformats.org/drawingml/2006/picture">
                 <pic:pic>
                   <pic:nvPicPr>
-                    <pic:cNvPr id="0" name="image7.png"/>
+                    <pic:cNvPr id="0" name="image8.png"/>
                     <pic:cNvPicPr preferRelativeResize="0"/>
                   </pic:nvPicPr>
                   <pic:blipFill>
@@ -1269,12 +1269,12 @@
           <wp:inline distB="114300" distT="114300" distL="114300" distR="114300">
             <wp:extent cx="6855150" cy="2247900"/>
             <wp:effectExtent b="0" l="0" r="0" t="0"/>
-            <wp:docPr id="7" name="image2.png"/>
+            <wp:docPr id="7" name="image6.png"/>
             <a:graphic>
               <a:graphicData uri="http://schemas.openxmlformats.org/drawingml/2006/picture">
                 <pic:pic>
                   <pic:nvPicPr>
-                    <pic:cNvPr id="0" name="image2.png"/>
+                    <pic:cNvPr id="0" name="image6.png"/>
                     <pic:cNvPicPr preferRelativeResize="0"/>
                   </pic:nvPicPr>
                   <pic:blipFill>
@@ -1322,12 +1322,12 @@
           <wp:inline distB="114300" distT="114300" distL="114300" distR="114300">
             <wp:extent cx="6855150" cy="5689600"/>
             <wp:effectExtent b="0" l="0" r="0" t="0"/>
-            <wp:docPr id="10" name="image6.png"/>
+            <wp:docPr id="10" name="image2.png"/>
             <a:graphic>
               <a:graphicData uri="http://schemas.openxmlformats.org/drawingml/2006/picture">
                 <pic:pic>
                   <pic:nvPicPr>
-                    <pic:cNvPr id="0" name="image6.png"/>
+                    <pic:cNvPr id="0" name="image2.png"/>
                     <pic:cNvPicPr preferRelativeResize="0"/>
                   </pic:nvPicPr>
                   <pic:blipFill>
@@ -1427,12 +1427,12 @@
           <wp:inline distB="114300" distT="114300" distL="114300" distR="114300">
             <wp:extent cx="6315075" cy="800100"/>
             <wp:effectExtent b="0" l="0" r="0" t="0"/>
-            <wp:docPr id="11" name="image9.png"/>
+            <wp:docPr id="11" name="image10.png"/>
             <a:graphic>
               <a:graphicData uri="http://schemas.openxmlformats.org/drawingml/2006/picture">
                 <pic:pic>
                   <pic:nvPicPr>
-                    <pic:cNvPr id="0" name="image9.png"/>
+                    <pic:cNvPr id="0" name="image10.png"/>
                     <pic:cNvPicPr preferRelativeResize="0"/>
                   </pic:nvPicPr>
                   <pic:blipFill>
@@ -1518,12 +1518,12 @@
           <wp:inline distB="114300" distT="114300" distL="114300" distR="114300">
             <wp:extent cx="6858000" cy="3305845"/>
             <wp:effectExtent b="0" l="0" r="0" t="0"/>
-            <wp:docPr id="9" name="image5.png"/>
+            <wp:docPr id="9" name="image3.png"/>
             <a:graphic>
               <a:graphicData uri="http://schemas.openxmlformats.org/drawingml/2006/picture">
                 <pic:pic>
                   <pic:nvPicPr>
-                    <pic:cNvPr id="0" name="image5.png"/>
+                    <pic:cNvPr id="0" name="image3.png"/>
                     <pic:cNvPicPr preferRelativeResize="0"/>
                   </pic:nvPicPr>
                   <pic:blipFill>
@@ -1678,12 +1678,12 @@
           <wp:inline distB="0" distT="0" distL="0" distR="0">
             <wp:extent cx="6148388" cy="2920251"/>
             <wp:effectExtent b="0" l="0" r="0" t="0"/>
-            <wp:docPr id="4" name="image4.jpg"/>
+            <wp:docPr id="4" name="image9.jpg"/>
             <a:graphic>
               <a:graphicData uri="http://schemas.openxmlformats.org/drawingml/2006/picture">
                 <pic:pic>
                   <pic:nvPicPr>
-                    <pic:cNvPr id="0" name="image4.jpg"/>
+                    <pic:cNvPr id="0" name="image9.jpg"/>
                     <pic:cNvPicPr preferRelativeResize="0"/>
                   </pic:nvPicPr>
                   <pic:blipFill>
@@ -1756,14 +1756,14 @@
         </w:rPr>
         <w:drawing>
           <wp:inline distB="0" distT="0" distL="0" distR="0">
-            <wp:extent cx="5731510" cy="2440940"/>
+            <wp:extent cx="5176838" cy="2201446"/>
             <wp:effectExtent b="0" l="0" r="0" t="0"/>
-            <wp:docPr id="5" name="image8.jpg"/>
+            <wp:docPr id="5" name="image7.jpg"/>
             <a:graphic>
               <a:graphicData uri="http://schemas.openxmlformats.org/drawingml/2006/picture">
                 <pic:pic>
                   <pic:nvPicPr>
-                    <pic:cNvPr id="0" name="image8.jpg"/>
+                    <pic:cNvPr id="0" name="image7.jpg"/>
                     <pic:cNvPicPr preferRelativeResize="0"/>
                   </pic:nvPicPr>
                   <pic:blipFill>
@@ -1776,7 +1776,7 @@
                   <pic:spPr>
                     <a:xfrm>
                       <a:off x="0" y="0"/>
-                      <a:ext cx="5731510" cy="2440940"/>
+                      <a:ext cx="5176838" cy="2201446"/>
                     </a:xfrm>
                     <a:prstGeom prst="rect"/>
                     <a:ln/>
@@ -1831,7 +1831,7 @@
         </w:rPr>
         <w:drawing>
           <wp:inline distB="0" distT="0" distL="0" distR="0">
-            <wp:extent cx="3816985" cy="2287905"/>
+            <wp:extent cx="3439950" cy="2058823"/>
             <wp:effectExtent b="0" l="0" r="0" t="0"/>
             <wp:docPr id="1" name="image1.jpg"/>
             <a:graphic>
@@ -1851,7 +1851,7 @@
                   <pic:spPr>
                     <a:xfrm>
                       <a:off x="0" y="0"/>
-                      <a:ext cx="3816985" cy="2287905"/>
+                      <a:ext cx="3439950" cy="2058823"/>
                     </a:xfrm>
                     <a:prstGeom prst="rect"/>
                     <a:ln/>
@@ -1948,12 +1948,12 @@
           <wp:inline distB="0" distT="0" distL="0" distR="0">
             <wp:extent cx="5731510" cy="1573530"/>
             <wp:effectExtent b="0" l="0" r="0" t="0"/>
-            <wp:docPr id="8" name="image3.jpg"/>
+            <wp:docPr id="8" name="image5.jpg"/>
             <a:graphic>
               <a:graphicData uri="http://schemas.openxmlformats.org/drawingml/2006/picture">
                 <pic:pic>
                   <pic:nvPicPr>
-                    <pic:cNvPr id="0" name="image3.jpg"/>
+                    <pic:cNvPr id="0" name="image5.jpg"/>
                     <pic:cNvPicPr preferRelativeResize="0"/>
                   </pic:nvPicPr>
                   <pic:blipFill>
@@ -2088,12 +2088,12 @@
           <wp:inline distB="0" distT="0" distL="0" distR="0">
             <wp:extent cx="5643563" cy="2099930"/>
             <wp:effectExtent b="0" l="0" r="0" t="0"/>
-            <wp:docPr id="2" name="image10.jpg"/>
+            <wp:docPr id="2" name="image4.jpg"/>
             <a:graphic>
               <a:graphicData uri="http://schemas.openxmlformats.org/drawingml/2006/picture">
                 <pic:pic>
                   <pic:nvPicPr>
-                    <pic:cNvPr id="0" name="image10.jpg"/>
+                    <pic:cNvPr id="0" name="image4.jpg"/>
                     <pic:cNvPicPr preferRelativeResize="0"/>
                   </pic:nvPicPr>
                   <pic:blipFill>
@@ -2925,7 +2925,7 @@
 
 <file path=customXML/item1.xml><?xml version="1.0" encoding="utf-8"?>
 <go:gDocsCustomXmlDataStorage xmlns:go="http://customooxmlschemas.google.com/" xmlns:r="http://schemas.openxmlformats.org/officeDocument/2006/relationships" uri="GoogleDocsCustomDataVersion1">
-  <go:docsCustomData xmlns:go="http://customooxmlschemas.google.com/" roundtripDataSignature="AMtx7mjWjeHZ9qIQYe+b/btGQRKWmVIeZw==">AMUW2mU3ARo/IlJtUUQHo3PRcS4nHSFeIyM88rRGZmUdAfuRk9xbIj+OZ1CeaYhat823GK+m/Orq8XWM/s7o5X8rUqH18FgG7wRnD+a0lJHdwS6fz9s2FJ4=</go:docsCustomData>
+  <go:docsCustomData xmlns:go="http://customooxmlschemas.google.com/" roundtripDataSignature="AMtx7mjWjeHZ9qIQYe+b/btGQRKWmVIeZw==">AMUW2mV9HdD+wDbRMstZM4T/6WOPHrX5op0Le0GdR+nEHENAqZcOycUgDo4EgwAjJB1XrJgFKOzu5xwoeXCV/Aosum7UzqasBItPSpBBF1FikkxiLpNpcJo=</go:docsCustomData>
 </go:gDocsCustomXmlDataStorage>
 </file>
 

</xml_diff>